<commit_message>
fixed science of rivers cards
</commit_message>
<xml_diff>
--- a/Android/science_o_rivers_cards.docx
+++ b/Android/science_o_rivers_cards.docx
@@ -2,8 +2,6 @@
 <file path=word/document.xml><?xml version="1.0" encoding="utf-8"?>
 <w:document xmlns:wpc="http://schemas.microsoft.com/office/word/2010/wordprocessingCanvas" xmlns:mo="http://schemas.microsoft.com/office/mac/office/2008/main" xmlns:mc="http://schemas.openxmlformats.org/markup-compatibility/2006" xmlns:mv="urn:schemas-microsoft-com:mac:vml" xmlns:o="urn:schemas-microsoft-com:office:office" xmlns:r="http://schemas.openxmlformats.org/officeDocument/2006/relationships" xmlns:m="http://schemas.openxmlformats.org/officeDocument/2006/math" xmlns:v="urn:schemas-microsoft-com:vml" xmlns:wp14="http://schemas.microsoft.com/office/word/2010/wordprocessingDrawing" xmlns:wp="http://schemas.openxmlformats.org/drawingml/2006/wordprocessingDrawing" xmlns:w10="urn:schemas-microsoft-com:office:word" xmlns:w="http://schemas.openxmlformats.org/wordprocessingml/2006/main" xmlns:w14="http://schemas.microsoft.com/office/word/2010/wordml" xmlns:wpg="http://schemas.microsoft.com/office/word/2010/wordprocessingGroup" xmlns:wpi="http://schemas.microsoft.com/office/word/2010/wordprocessingInk" xmlns:wne="http://schemas.microsoft.com/office/word/2006/wordml" xmlns:wps="http://schemas.microsoft.com/office/word/2010/wordprocessingShape" mc:Ignorable="w14 wp14">
   <w:body>
-    <w:bookmarkStart w:id="0" w:name="_GoBack"/>
-    <w:bookmarkEnd w:id="0"/>
     <w:p>
       <w:r>
         <w:rPr>
@@ -2957,7 +2955,10 @@
                             <w:proofErr w:type="spellEnd"/>
                             <w:proofErr w:type="gramEnd"/>
                             <w:r>
-                              <w:t xml:space="preserve"> Pictures 2.0</w:t>
+                              <w:t xml:space="preserve"> Pictures 3</w:t>
+                            </w:r>
+                            <w:r>
+                              <w:t>.0</w:t>
                             </w:r>
                           </w:p>
                           <w:p>
@@ -2984,7 +2985,11 @@
           </mc:Choice>
           <mc:Fallback>
             <w:pict>
-              <v:shape id="Text Box 120" o:spid="_x0000_s1039" type="#_x0000_t202" style="position:absolute;margin-left:64.35pt;margin-top:644.3pt;width:208.8pt;height:16.8pt;z-index:251723776;visibility:visible;mso-wrap-style:square;mso-width-percent:0;mso-height-percent:0;mso-wrap-distance-left:9pt;mso-wrap-distance-top:0;mso-wrap-distance-right:9pt;mso-wrap-distance-bottom:0;mso-position-horizontal:absolute;mso-position-horizontal-relative:page;mso-position-vertical:absolute;mso-position-vertical-relative:page;mso-width-percent:0;mso-height-percent:0;mso-width-relative:page;mso-height-relative:page;v-text-anchor:top" o:gfxdata="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" filled="f" stroked="f">
+              <v:shapetype id="_x0000_t202" coordsize="21600,21600" o:spt="202" path="m0,0l0,21600,21600,21600,21600,0xe">
+                <v:stroke joinstyle="miter"/>
+                <v:path gradientshapeok="t" o:connecttype="rect"/>
+              </v:shapetype>
+              <v:shape id="Text Box 120" o:spid="_x0000_s1039" type="#_x0000_t202" style="position:absolute;margin-left:64.35pt;margin-top:644.3pt;width:208.8pt;height:16.8pt;z-index:251723776;visibility:visible;mso-wrap-style:square;mso-width-percent:0;mso-height-percent:0;mso-wrap-distance-left:9pt;mso-wrap-distance-top:0;mso-wrap-distance-right:9pt;mso-wrap-distance-bottom:0;mso-position-horizontal:absolute;mso-position-horizontal-relative:page;mso-position-vertical:absolute;mso-position-vertical-relative:page;mso-width-percent:0;mso-height-percent:0;mso-width-relative:page;mso-height-relative:page;v-text-anchor:top" o:gfxdata="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" filled="f" stroked="f">
                 <v:textbox inset="0,0,0,0">
                   <w:txbxContent>
                     <w:p>
@@ -2999,7 +3004,10 @@
                       <w:proofErr w:type="spellEnd"/>
                       <w:proofErr w:type="gramEnd"/>
                       <w:r>
-                        <w:t xml:space="preserve"> Pictures 2.0</w:t>
+                        <w:t xml:space="preserve"> Pictures 3</w:t>
+                      </w:r>
+                      <w:r>
+                        <w:t>.0</w:t>
                       </w:r>
                     </w:p>
                     <w:p>
@@ -3230,12 +3238,18 @@
                             <w:proofErr w:type="spellStart"/>
                             <w:proofErr w:type="gramStart"/>
                             <w:r>
-                              <w:t>iSENSE</w:t>
+                              <w:t>i</w:t>
+                            </w:r>
+                            <w:r>
+                              <w:t>SENSE</w:t>
                             </w:r>
                             <w:proofErr w:type="spellEnd"/>
                             <w:proofErr w:type="gramEnd"/>
                             <w:r>
-                              <w:t xml:space="preserve"> Pictures 2.0</w:t>
+                              <w:t xml:space="preserve"> Pictures 3</w:t>
+                            </w:r>
+                            <w:r>
+                              <w:t>.0</w:t>
                             </w:r>
                           </w:p>
                           <w:p>
@@ -3262,7 +3276,7 @@
           </mc:Choice>
           <mc:Fallback>
             <w:pict>
-              <v:shape id="Text Box 118" o:spid="_x0000_s1041" type="#_x0000_t202" style="position:absolute;margin-left:316.35pt;margin-top:500.25pt;width:208.8pt;height:16.8pt;z-index:251721728;visibility:visible;mso-wrap-style:square;mso-width-percent:0;mso-height-percent:0;mso-wrap-distance-left:9pt;mso-wrap-distance-top:0;mso-wrap-distance-right:9pt;mso-wrap-distance-bottom:0;mso-position-horizontal:absolute;mso-position-horizontal-relative:page;mso-position-vertical:absolute;mso-position-vertical-relative:page;mso-width-percent:0;mso-height-percent:0;mso-width-relative:page;mso-height-relative:page;v-text-anchor:top" o:gfxdata="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" filled="f" stroked="f">
+              <v:shape id="Text Box 118" o:spid="_x0000_s1041" type="#_x0000_t202" style="position:absolute;margin-left:316.35pt;margin-top:500.25pt;width:208.8pt;height:16.8pt;z-index:251721728;visibility:visible;mso-wrap-style:square;mso-width-percent:0;mso-height-percent:0;mso-wrap-distance-left:9pt;mso-wrap-distance-top:0;mso-wrap-distance-right:9pt;mso-wrap-distance-bottom:0;mso-position-horizontal:absolute;mso-position-horizontal-relative:page;mso-position-vertical:absolute;mso-position-vertical-relative:page;mso-width-percent:0;mso-height-percent:0;mso-width-relative:page;mso-height-relative:page;v-text-anchor:top" o:gfxdata="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" filled="f" stroked="f">
                 <v:textbox inset="0,0,0,0">
                   <w:txbxContent>
                     <w:p>
@@ -3272,12 +3286,18 @@
                       <w:proofErr w:type="spellStart"/>
                       <w:proofErr w:type="gramStart"/>
                       <w:r>
-                        <w:t>iSENSE</w:t>
+                        <w:t>i</w:t>
+                      </w:r>
+                      <w:r>
+                        <w:t>SENSE</w:t>
                       </w:r>
                       <w:proofErr w:type="spellEnd"/>
                       <w:proofErr w:type="gramEnd"/>
                       <w:r>
-                        <w:t xml:space="preserve"> Pictures 2.0</w:t>
+                        <w:t xml:space="preserve"> Pictures 3</w:t>
+                      </w:r>
+                      <w:r>
+                        <w:t>.0</w:t>
                       </w:r>
                     </w:p>
                     <w:p>
@@ -3503,12 +3523,18 @@
                             <w:proofErr w:type="spellStart"/>
                             <w:proofErr w:type="gramStart"/>
                             <w:r>
-                              <w:t>iSENSE</w:t>
+                              <w:t>i</w:t>
+                            </w:r>
+                            <w:r>
+                              <w:t>SENSE</w:t>
                             </w:r>
                             <w:proofErr w:type="spellEnd"/>
                             <w:proofErr w:type="gramEnd"/>
                             <w:r>
-                              <w:t xml:space="preserve"> Pictures 2.0</w:t>
+                              <w:t xml:space="preserve"> Pictures 3</w:t>
+                            </w:r>
+                            <w:r>
+                              <w:t>.0</w:t>
                             </w:r>
                           </w:p>
                           <w:p>
@@ -3535,7 +3561,7 @@
           </mc:Choice>
           <mc:Fallback>
             <w:pict>
-              <v:shape id="Text Box 116" o:spid="_x0000_s1043" type="#_x0000_t202" style="position:absolute;margin-left:64.35pt;margin-top:499.8pt;width:208.8pt;height:16.8pt;z-index:251719680;visibility:visible;mso-wrap-style:square;mso-width-percent:0;mso-height-percent:0;mso-wrap-distance-left:9pt;mso-wrap-distance-top:0;mso-wrap-distance-right:9pt;mso-wrap-distance-bottom:0;mso-position-horizontal:absolute;mso-position-horizontal-relative:page;mso-position-vertical:absolute;mso-position-vertical-relative:page;mso-width-percent:0;mso-height-percent:0;mso-width-relative:page;mso-height-relative:page;v-text-anchor:top" o:gfxdata="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" filled="f" stroked="f">
+              <v:shape id="Text Box 116" o:spid="_x0000_s1043" type="#_x0000_t202" style="position:absolute;margin-left:64.35pt;margin-top:499.8pt;width:208.8pt;height:16.8pt;z-index:251719680;visibility:visible;mso-wrap-style:square;mso-width-percent:0;mso-height-percent:0;mso-wrap-distance-left:9pt;mso-wrap-distance-top:0;mso-wrap-distance-right:9pt;mso-wrap-distance-bottom:0;mso-position-horizontal:absolute;mso-position-horizontal-relative:page;mso-position-vertical:absolute;mso-position-vertical-relative:page;mso-width-percent:0;mso-height-percent:0;mso-width-relative:page;mso-height-relative:page;v-text-anchor:top" o:gfxdata="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" filled="f" stroked="f">
                 <v:textbox inset="0,0,0,0">
                   <w:txbxContent>
                     <w:p>
@@ -3545,12 +3571,18 @@
                       <w:proofErr w:type="spellStart"/>
                       <w:proofErr w:type="gramStart"/>
                       <w:r>
-                        <w:t>iSENSE</w:t>
+                        <w:t>i</w:t>
+                      </w:r>
+                      <w:r>
+                        <w:t>SENSE</w:t>
                       </w:r>
                       <w:proofErr w:type="spellEnd"/>
                       <w:proofErr w:type="gramEnd"/>
                       <w:r>
-                        <w:t xml:space="preserve"> Pictures 2.0</w:t>
+                        <w:t xml:space="preserve"> Pictures 3</w:t>
+                      </w:r>
+                      <w:r>
+                        <w:t>.0</w:t>
                       </w:r>
                     </w:p>
                     <w:p>
@@ -3649,12 +3681,18 @@
                             <w:proofErr w:type="spellStart"/>
                             <w:proofErr w:type="gramStart"/>
                             <w:r>
-                              <w:t>iSENSE</w:t>
+                              <w:t>i</w:t>
+                            </w:r>
+                            <w:r>
+                              <w:t>SENSE</w:t>
                             </w:r>
                             <w:proofErr w:type="spellEnd"/>
                             <w:proofErr w:type="gramEnd"/>
                             <w:r>
-                              <w:t xml:space="preserve"> Pictures 2.0</w:t>
+                              <w:t xml:space="preserve"> Pictures 3</w:t>
+                            </w:r>
+                            <w:r>
+                              <w:t>.0</w:t>
                             </w:r>
                           </w:p>
                           <w:p>
@@ -3681,7 +3719,7 @@
           </mc:Choice>
           <mc:Fallback>
             <w:pict>
-              <v:shape id="Text Box 114" o:spid="_x0000_s1044" type="#_x0000_t202" style="position:absolute;margin-left:316.35pt;margin-top:356.75pt;width:208.8pt;height:16.8pt;z-index:251717632;visibility:visible;mso-wrap-style:square;mso-width-percent:0;mso-height-percent:0;mso-wrap-distance-left:9pt;mso-wrap-distance-top:0;mso-wrap-distance-right:9pt;mso-wrap-distance-bottom:0;mso-position-horizontal:absolute;mso-position-horizontal-relative:page;mso-position-vertical:absolute;mso-position-vertical-relative:page;mso-width-percent:0;mso-height-percent:0;mso-width-relative:page;mso-height-relative:page;v-text-anchor:top" o:gfxdata="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" filled="f" stroked="f">
+              <v:shape id="Text Box 114" o:spid="_x0000_s1044" type="#_x0000_t202" style="position:absolute;margin-left:316.35pt;margin-top:356.75pt;width:208.8pt;height:16.8pt;z-index:251717632;visibility:visible;mso-wrap-style:square;mso-width-percent:0;mso-height-percent:0;mso-wrap-distance-left:9pt;mso-wrap-distance-top:0;mso-wrap-distance-right:9pt;mso-wrap-distance-bottom:0;mso-position-horizontal:absolute;mso-position-horizontal-relative:page;mso-position-vertical:absolute;mso-position-vertical-relative:page;mso-width-percent:0;mso-height-percent:0;mso-width-relative:page;mso-height-relative:page;v-text-anchor:top" o:gfxdata="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" filled="f" stroked="f">
                 <v:textbox inset="0,0,0,0">
                   <w:txbxContent>
                     <w:p>
@@ -3691,12 +3729,18 @@
                       <w:proofErr w:type="spellStart"/>
                       <w:proofErr w:type="gramStart"/>
                       <w:r>
-                        <w:t>iSENSE</w:t>
+                        <w:t>i</w:t>
+                      </w:r>
+                      <w:r>
+                        <w:t>SENSE</w:t>
                       </w:r>
                       <w:proofErr w:type="spellEnd"/>
                       <w:proofErr w:type="gramEnd"/>
                       <w:r>
-                        <w:t xml:space="preserve"> Pictures 2.0</w:t>
+                        <w:t xml:space="preserve"> Pictures 3</w:t>
+                      </w:r>
+                      <w:r>
+                        <w:t>.0</w:t>
                       </w:r>
                     </w:p>
                     <w:p>
@@ -3927,12 +3971,18 @@
                             <w:proofErr w:type="spellStart"/>
                             <w:proofErr w:type="gramStart"/>
                             <w:r>
-                              <w:t>iSENSE</w:t>
+                              <w:t>i</w:t>
+                            </w:r>
+                            <w:r>
+                              <w:t>SENSE</w:t>
                             </w:r>
                             <w:proofErr w:type="spellEnd"/>
                             <w:proofErr w:type="gramEnd"/>
                             <w:r>
-                              <w:t xml:space="preserve"> Pictures 2.0</w:t>
+                              <w:t xml:space="preserve"> Pictures 3</w:t>
+                            </w:r>
+                            <w:r>
+                              <w:t>.0</w:t>
                             </w:r>
                           </w:p>
                           <w:p>
@@ -3959,7 +4009,7 @@
           </mc:Choice>
           <mc:Fallback>
             <w:pict>
-              <v:shape id="Text Box 112" o:spid="_x0000_s1046" type="#_x0000_t202" style="position:absolute;margin-left:64.35pt;margin-top:356.3pt;width:208.8pt;height:16.8pt;z-index:251715584;visibility:visible;mso-wrap-style:square;mso-width-percent:0;mso-height-percent:0;mso-wrap-distance-left:9pt;mso-wrap-distance-top:0;mso-wrap-distance-right:9pt;mso-wrap-distance-bottom:0;mso-position-horizontal:absolute;mso-position-horizontal-relative:page;mso-position-vertical:absolute;mso-position-vertical-relative:page;mso-width-percent:0;mso-height-percent:0;mso-width-relative:page;mso-height-relative:page;v-text-anchor:top" o:gfxdata="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" filled="f" stroked="f">
+              <v:shape id="Text Box 112" o:spid="_x0000_s1046" type="#_x0000_t202" style="position:absolute;margin-left:64.35pt;margin-top:356.3pt;width:208.8pt;height:16.8pt;z-index:251715584;visibility:visible;mso-wrap-style:square;mso-width-percent:0;mso-height-percent:0;mso-wrap-distance-left:9pt;mso-wrap-distance-top:0;mso-wrap-distance-right:9pt;mso-wrap-distance-bottom:0;mso-position-horizontal:absolute;mso-position-horizontal-relative:page;mso-position-vertical:absolute;mso-position-vertical-relative:page;mso-width-percent:0;mso-height-percent:0;mso-width-relative:page;mso-height-relative:page;v-text-anchor:top" o:gfxdata="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" filled="f" stroked="f">
                 <v:textbox inset="0,0,0,0">
                   <w:txbxContent>
                     <w:p>
@@ -3969,12 +4019,18 @@
                       <w:proofErr w:type="spellStart"/>
                       <w:proofErr w:type="gramStart"/>
                       <w:r>
-                        <w:t>iSENSE</w:t>
+                        <w:t>i</w:t>
+                      </w:r>
+                      <w:r>
+                        <w:t>SENSE</w:t>
                       </w:r>
                       <w:proofErr w:type="spellEnd"/>
                       <w:proofErr w:type="gramEnd"/>
                       <w:r>
-                        <w:t xml:space="preserve"> Pictures 2.0</w:t>
+                        <w:t xml:space="preserve"> Pictures 3</w:t>
+                      </w:r>
+                      <w:r>
+                        <w:t>.0</w:t>
                       </w:r>
                     </w:p>
                     <w:p>
@@ -4208,12 +4264,18 @@
                             <w:proofErr w:type="spellStart"/>
                             <w:proofErr w:type="gramStart"/>
                             <w:r>
-                              <w:t>iSENSE</w:t>
+                              <w:t>i</w:t>
+                            </w:r>
+                            <w:r>
+                              <w:t>SENSE</w:t>
                             </w:r>
                             <w:proofErr w:type="spellEnd"/>
                             <w:proofErr w:type="gramEnd"/>
                             <w:r>
-                              <w:t xml:space="preserve"> Pictures 2.0</w:t>
+                              <w:t xml:space="preserve"> Pictures 3</w:t>
+                            </w:r>
+                            <w:r>
+                              <w:t>.0</w:t>
                             </w:r>
                           </w:p>
                           <w:p>
@@ -4240,7 +4302,7 @@
           </mc:Choice>
           <mc:Fallback>
             <w:pict>
-              <v:shape id="Text Box 110" o:spid="_x0000_s1048" type="#_x0000_t202" style="position:absolute;margin-left:316.35pt;margin-top:212.75pt;width:208.8pt;height:16.8pt;z-index:251713536;visibility:visible;mso-wrap-style:square;mso-width-percent:0;mso-height-percent:0;mso-wrap-distance-left:9pt;mso-wrap-distance-top:0;mso-wrap-distance-right:9pt;mso-wrap-distance-bottom:0;mso-position-horizontal:absolute;mso-position-horizontal-relative:page;mso-position-vertical:absolute;mso-position-vertical-relative:page;mso-width-percent:0;mso-height-percent:0;mso-width-relative:page;mso-height-relative:page;v-text-anchor:top" o:gfxdata="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" filled="f" stroked="f">
+              <v:shape id="Text Box 110" o:spid="_x0000_s1048" type="#_x0000_t202" style="position:absolute;margin-left:316.35pt;margin-top:212.75pt;width:208.8pt;height:16.8pt;z-index:251713536;visibility:visible;mso-wrap-style:square;mso-width-percent:0;mso-height-percent:0;mso-wrap-distance-left:9pt;mso-wrap-distance-top:0;mso-wrap-distance-right:9pt;mso-wrap-distance-bottom:0;mso-position-horizontal:absolute;mso-position-horizontal-relative:page;mso-position-vertical:absolute;mso-position-vertical-relative:page;mso-width-percent:0;mso-height-percent:0;mso-width-relative:page;mso-height-relative:page;v-text-anchor:top" o:gfxdata="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" filled="f" stroked="f">
                 <v:textbox inset="0,0,0,0">
                   <w:txbxContent>
                     <w:p>
@@ -4250,12 +4312,18 @@
                       <w:proofErr w:type="spellStart"/>
                       <w:proofErr w:type="gramStart"/>
                       <w:r>
-                        <w:t>iSENSE</w:t>
+                        <w:t>i</w:t>
+                      </w:r>
+                      <w:r>
+                        <w:t>SENSE</w:t>
                       </w:r>
                       <w:proofErr w:type="spellEnd"/>
                       <w:proofErr w:type="gramEnd"/>
                       <w:r>
-                        <w:t xml:space="preserve"> Pictures 2.0</w:t>
+                        <w:t xml:space="preserve"> Pictures 3</w:t>
+                      </w:r>
+                      <w:r>
+                        <w:t>.0</w:t>
                       </w:r>
                     </w:p>
                     <w:p>
@@ -4486,12 +4554,18 @@
                             <w:proofErr w:type="spellStart"/>
                             <w:proofErr w:type="gramStart"/>
                             <w:r>
-                              <w:t>iSENSE</w:t>
+                              <w:t>i</w:t>
+                            </w:r>
+                            <w:r>
+                              <w:t>SENSE</w:t>
                             </w:r>
                             <w:proofErr w:type="spellEnd"/>
                             <w:proofErr w:type="gramEnd"/>
                             <w:r>
-                              <w:t xml:space="preserve"> Pictures 2.0</w:t>
+                              <w:t xml:space="preserve"> Pictures 3</w:t>
+                            </w:r>
+                            <w:r>
+                              <w:t>.0</w:t>
                             </w:r>
                           </w:p>
                           <w:p>
@@ -4518,7 +4592,7 @@
           </mc:Choice>
           <mc:Fallback>
             <w:pict>
-              <v:shape id="Text Box 108" o:spid="_x0000_s1050" type="#_x0000_t202" style="position:absolute;margin-left:64.35pt;margin-top:212.3pt;width:208.8pt;height:16.8pt;z-index:251711488;visibility:visible;mso-wrap-style:square;mso-width-percent:0;mso-height-percent:0;mso-wrap-distance-left:9pt;mso-wrap-distance-top:0;mso-wrap-distance-right:9pt;mso-wrap-distance-bottom:0;mso-position-horizontal:absolute;mso-position-horizontal-relative:page;mso-position-vertical:absolute;mso-position-vertical-relative:page;mso-width-percent:0;mso-height-percent:0;mso-width-relative:page;mso-height-relative:page;v-text-anchor:top" o:gfxdata="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" filled="f" stroked="f">
+              <v:shape id="Text Box 108" o:spid="_x0000_s1050" type="#_x0000_t202" style="position:absolute;margin-left:64.35pt;margin-top:212.3pt;width:208.8pt;height:16.8pt;z-index:251711488;visibility:visible;mso-wrap-style:square;mso-width-percent:0;mso-height-percent:0;mso-wrap-distance-left:9pt;mso-wrap-distance-top:0;mso-wrap-distance-right:9pt;mso-wrap-distance-bottom:0;mso-position-horizontal:absolute;mso-position-horizontal-relative:page;mso-position-vertical:absolute;mso-position-vertical-relative:page;mso-width-percent:0;mso-height-percent:0;mso-width-relative:page;mso-height-relative:page;v-text-anchor:top" o:gfxdata="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" filled="f" stroked="f">
                 <v:textbox inset="0,0,0,0">
                   <w:txbxContent>
                     <w:p>
@@ -4528,12 +4602,18 @@
                       <w:proofErr w:type="spellStart"/>
                       <w:proofErr w:type="gramStart"/>
                       <w:r>
-                        <w:t>iSENSE</w:t>
+                        <w:t>i</w:t>
+                      </w:r>
+                      <w:r>
+                        <w:t>SENSE</w:t>
                       </w:r>
                       <w:proofErr w:type="spellEnd"/>
                       <w:proofErr w:type="gramEnd"/>
                       <w:r>
-                        <w:t xml:space="preserve"> Pictures 2.0</w:t>
+                        <w:t xml:space="preserve"> Pictures 3</w:t>
+                      </w:r>
+                      <w:r>
+                        <w:t>.0</w:t>
                       </w:r>
                     </w:p>
                     <w:p>
@@ -4764,12 +4844,18 @@
                             <w:proofErr w:type="spellStart"/>
                             <w:proofErr w:type="gramStart"/>
                             <w:r>
-                              <w:t>iSENSE</w:t>
+                              <w:t>i</w:t>
+                            </w:r>
+                            <w:r>
+                              <w:t>SENSE</w:t>
                             </w:r>
                             <w:proofErr w:type="spellEnd"/>
                             <w:proofErr w:type="gramEnd"/>
                             <w:r>
-                              <w:t xml:space="preserve"> Pictures 2.0</w:t>
+                              <w:t xml:space="preserve"> Pictures 3</w:t>
+                            </w:r>
+                            <w:r>
+                              <w:t>.0</w:t>
                             </w:r>
                           </w:p>
                           <w:p>
@@ -4796,7 +4882,7 @@
           </mc:Choice>
           <mc:Fallback>
             <w:pict>
-              <v:shape id="Text Box 106" o:spid="_x0000_s1052" type="#_x0000_t202" style="position:absolute;margin-left:316.35pt;margin-top:68.75pt;width:208.8pt;height:16.8pt;z-index:251709440;visibility:visible;mso-wrap-style:square;mso-width-percent:0;mso-height-percent:0;mso-wrap-distance-left:9pt;mso-wrap-distance-top:0;mso-wrap-distance-right:9pt;mso-wrap-distance-bottom:0;mso-position-horizontal:absolute;mso-position-horizontal-relative:page;mso-position-vertical:absolute;mso-position-vertical-relative:page;mso-width-percent:0;mso-height-percent:0;mso-width-relative:page;mso-height-relative:page;v-text-anchor:top" o:gfxdata="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" filled="f" stroked="f">
+              <v:shape id="Text Box 106" o:spid="_x0000_s1052" type="#_x0000_t202" style="position:absolute;margin-left:316.35pt;margin-top:68.75pt;width:208.8pt;height:16.8pt;z-index:251709440;visibility:visible;mso-wrap-style:square;mso-width-percent:0;mso-height-percent:0;mso-wrap-distance-left:9pt;mso-wrap-distance-top:0;mso-wrap-distance-right:9pt;mso-wrap-distance-bottom:0;mso-position-horizontal:absolute;mso-position-horizontal-relative:page;mso-position-vertical:absolute;mso-position-vertical-relative:page;mso-width-percent:0;mso-height-percent:0;mso-width-relative:page;mso-height-relative:page;v-text-anchor:top" o:gfxdata="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" filled="f" stroked="f">
                 <v:textbox inset="0,0,0,0">
                   <w:txbxContent>
                     <w:p>
@@ -4806,12 +4892,18 @@
                       <w:proofErr w:type="spellStart"/>
                       <w:proofErr w:type="gramStart"/>
                       <w:r>
-                        <w:t>iSENSE</w:t>
+                        <w:t>i</w:t>
+                      </w:r>
+                      <w:r>
+                        <w:t>SENSE</w:t>
                       </w:r>
                       <w:proofErr w:type="spellEnd"/>
                       <w:proofErr w:type="gramEnd"/>
                       <w:r>
-                        <w:t xml:space="preserve"> Pictures 2.0</w:t>
+                        <w:t xml:space="preserve"> Pictures 3</w:t>
+                      </w:r>
+                      <w:r>
+                        <w:t>.0</w:t>
                       </w:r>
                     </w:p>
                     <w:p>
@@ -5034,12 +5126,18 @@
                             <w:proofErr w:type="spellStart"/>
                             <w:proofErr w:type="gramStart"/>
                             <w:r>
-                              <w:t>iSENSE</w:t>
+                              <w:t>i</w:t>
+                            </w:r>
+                            <w:r>
+                              <w:t>SENSE</w:t>
                             </w:r>
                             <w:proofErr w:type="spellEnd"/>
                             <w:proofErr w:type="gramEnd"/>
                             <w:r>
-                              <w:t xml:space="preserve"> Pictures 2.0</w:t>
+                              <w:t xml:space="preserve"> Pictures 3</w:t>
+                            </w:r>
+                            <w:r>
+                              <w:t>.0</w:t>
                             </w:r>
                           </w:p>
                         </w:txbxContent>
@@ -5061,7 +5159,7 @@
           </mc:Choice>
           <mc:Fallback>
             <w:pict>
-              <v:shape id="Text Box 104" o:spid="_x0000_s1054" type="#_x0000_t202" style="position:absolute;margin-left:64.35pt;margin-top:68.3pt;width:208.8pt;height:16.8pt;z-index:251707392;visibility:visible;mso-wrap-style:square;mso-width-percent:0;mso-height-percent:0;mso-wrap-distance-left:9pt;mso-wrap-distance-top:0;mso-wrap-distance-right:9pt;mso-wrap-distance-bottom:0;mso-position-horizontal:absolute;mso-position-horizontal-relative:page;mso-position-vertical:absolute;mso-position-vertical-relative:page;mso-width-percent:0;mso-height-percent:0;mso-width-relative:page;mso-height-relative:page;v-text-anchor:top" o:gfxdata="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" filled="f" stroked="f">
+              <v:shape id="Text Box 104" o:spid="_x0000_s1054" type="#_x0000_t202" style="position:absolute;margin-left:64.35pt;margin-top:68.3pt;width:208.8pt;height:16.8pt;z-index:251707392;visibility:visible;mso-wrap-style:square;mso-width-percent:0;mso-height-percent:0;mso-wrap-distance-left:9pt;mso-wrap-distance-top:0;mso-wrap-distance-right:9pt;mso-wrap-distance-bottom:0;mso-position-horizontal:absolute;mso-position-horizontal-relative:page;mso-position-vertical:absolute;mso-position-vertical-relative:page;mso-width-percent:0;mso-height-percent:0;mso-width-relative:page;mso-height-relative:page;v-text-anchor:top" o:gfxdata="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" filled="f" stroked="f">
                 <v:textbox inset="0,0,0,0">
                   <w:txbxContent>
                     <w:p>
@@ -5071,12 +5169,18 @@
                       <w:proofErr w:type="spellStart"/>
                       <w:proofErr w:type="gramStart"/>
                       <w:r>
-                        <w:t>iSENSE</w:t>
+                        <w:t>i</w:t>
+                      </w:r>
+                      <w:r>
+                        <w:t>SENSE</w:t>
                       </w:r>
                       <w:proofErr w:type="spellEnd"/>
                       <w:proofErr w:type="gramEnd"/>
                       <w:r>
-                        <w:t xml:space="preserve"> Pictures 2.0</w:t>
+                        <w:t xml:space="preserve"> Pictures 3</w:t>
+                      </w:r>
+                      <w:r>
+                        <w:t>.0</w:t>
                       </w:r>
                     </w:p>
                   </w:txbxContent>
@@ -5290,14 +5394,20 @@
                               <w:pStyle w:val="JobTitle"/>
                             </w:pPr>
                             <w:proofErr w:type="spellStart"/>
-                            <w:proofErr w:type="gramStart"/>
-                            <w:r>
-                              <w:t>iSENSE</w:t>
+                            <w:r>
+                              <w:t>i</w:t>
+                            </w:r>
+                            <w:r>
+                              <w:t>SENSE</w:t>
                             </w:r>
                             <w:proofErr w:type="spellEnd"/>
-                            <w:proofErr w:type="gramEnd"/>
-                            <w:r>
-                              <w:t xml:space="preserve"> Pictures 2.0</w:t>
+                            <w:r>
+                              <w:t xml:space="preserve"> Pictures 3</w:t>
+                            </w:r>
+                            <w:bookmarkStart w:id="0" w:name="_GoBack"/>
+                            <w:bookmarkEnd w:id="0"/>
+                            <w:r>
+                              <w:t>.0</w:t>
                             </w:r>
                           </w:p>
                           <w:p>
@@ -5324,7 +5434,7 @@
           </mc:Choice>
           <mc:Fallback>
             <w:pict>
-              <v:shape id="Text Box 122" o:spid="_x0000_s1056" type="#_x0000_t202" style="position:absolute;margin-left:316.35pt;margin-top:644.75pt;width:208.8pt;height:16.8pt;z-index:251725824;visibility:visible;mso-wrap-style:square;mso-width-percent:0;mso-height-percent:0;mso-wrap-distance-left:9pt;mso-wrap-distance-top:0;mso-wrap-distance-right:9pt;mso-wrap-distance-bottom:0;mso-position-horizontal:absolute;mso-position-horizontal-relative:page;mso-position-vertical:absolute;mso-position-vertical-relative:page;mso-width-percent:0;mso-height-percent:0;mso-width-relative:page;mso-height-relative:page;v-text-anchor:top" o:gfxdata="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" filled="f" stroked="f">
+              <v:shape id="Text Box 122" o:spid="_x0000_s1056" type="#_x0000_t202" style="position:absolute;margin-left:316.35pt;margin-top:644.75pt;width:208.8pt;height:16.8pt;z-index:251725824;visibility:visible;mso-wrap-style:square;mso-width-percent:0;mso-height-percent:0;mso-wrap-distance-left:9pt;mso-wrap-distance-top:0;mso-wrap-distance-right:9pt;mso-wrap-distance-bottom:0;mso-position-horizontal:absolute;mso-position-horizontal-relative:page;mso-position-vertical:absolute;mso-position-vertical-relative:page;mso-width-percent:0;mso-height-percent:0;mso-width-relative:page;mso-height-relative:page;v-text-anchor:top" o:gfxdata="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" filled="f" stroked="f">
                 <v:textbox inset="0,0,0,0">
                   <w:txbxContent>
                     <w:p>
@@ -5332,14 +5442,20 @@
                         <w:pStyle w:val="JobTitle"/>
                       </w:pPr>
                       <w:proofErr w:type="spellStart"/>
-                      <w:proofErr w:type="gramStart"/>
-                      <w:r>
-                        <w:t>iSENSE</w:t>
+                      <w:r>
+                        <w:t>i</w:t>
+                      </w:r>
+                      <w:r>
+                        <w:t>SENSE</w:t>
                       </w:r>
                       <w:proofErr w:type="spellEnd"/>
-                      <w:proofErr w:type="gramEnd"/>
-                      <w:r>
-                        <w:t xml:space="preserve"> Pictures 2.0</w:t>
+                      <w:r>
+                        <w:t xml:space="preserve"> Pictures 3</w:t>
+                      </w:r>
+                      <w:bookmarkStart w:id="1" w:name="_GoBack"/>
+                      <w:bookmarkEnd w:id="1"/>
+                      <w:r>
+                        <w:t>.0</w:t>
                       </w:r>
                     </w:p>
                     <w:p>
@@ -7681,15 +7797,15 @@
 
 <file path=word/header1.xml><?xml version="1.0" encoding="utf-8"?>
 <w:hdr xmlns:wpc="http://schemas.microsoft.com/office/word/2010/wordprocessingCanvas" xmlns:mo="http://schemas.microsoft.com/office/mac/office/2008/main" xmlns:mc="http://schemas.openxmlformats.org/markup-compatibility/2006" xmlns:mv="urn:schemas-microsoft-com:mac:vml" xmlns:o="urn:schemas-microsoft-com:office:office" xmlns:r="http://schemas.openxmlformats.org/officeDocument/2006/relationships" xmlns:m="http://schemas.openxmlformats.org/officeDocument/2006/math" xmlns:v="urn:schemas-microsoft-com:vml" xmlns:wp14="http://schemas.microsoft.com/office/word/2010/wordprocessingDrawing" xmlns:wp="http://schemas.openxmlformats.org/drawingml/2006/wordprocessingDrawing" xmlns:w10="urn:schemas-microsoft-com:office:word" xmlns:w="http://schemas.openxmlformats.org/wordprocessingml/2006/main" xmlns:w14="http://schemas.microsoft.com/office/word/2010/wordml" xmlns:wpg="http://schemas.microsoft.com/office/word/2010/wordprocessingGroup" xmlns:wpi="http://schemas.microsoft.com/office/word/2010/wordprocessingInk" xmlns:wne="http://schemas.microsoft.com/office/word/2006/wordml" xmlns:wps="http://schemas.microsoft.com/office/word/2010/wordprocessingShape" mc:Ignorable="w14 wp14">
-  <w:bookmarkStart w:id="1" w:name="_MacBuGuideStaticData_720H"/>
-  <w:bookmarkStart w:id="2" w:name="_MacBuGuideStaticData_11160V"/>
-  <w:bookmarkStart w:id="3" w:name="_MacBuGuideStaticData_1080V"/>
-  <w:bookmarkStart w:id="4" w:name="_MacBuGuideStaticData_6120V"/>
-  <w:bookmarkStart w:id="5" w:name="_MacBuGuideStaticData_12240H"/>
-  <w:bookmarkStart w:id="6" w:name="_MacBuGuideStaticData_6470H"/>
-  <w:bookmarkStart w:id="7" w:name="_MacBuGuideStaticData_9350H"/>
-  <w:bookmarkStart w:id="8" w:name="_MacBuGuideStaticData_15120H"/>
-  <w:bookmarkStart w:id="9" w:name="_MacBuGuideStaticData_3600H"/>
+  <w:bookmarkStart w:id="2" w:name="_MacBuGuideStaticData_720H"/>
+  <w:bookmarkStart w:id="3" w:name="_MacBuGuideStaticData_11160V"/>
+  <w:bookmarkStart w:id="4" w:name="_MacBuGuideStaticData_1080V"/>
+  <w:bookmarkStart w:id="5" w:name="_MacBuGuideStaticData_6120V"/>
+  <w:bookmarkStart w:id="6" w:name="_MacBuGuideStaticData_12240H"/>
+  <w:bookmarkStart w:id="7" w:name="_MacBuGuideStaticData_6470H"/>
+  <w:bookmarkStart w:id="8" w:name="_MacBuGuideStaticData_9350H"/>
+  <w:bookmarkStart w:id="9" w:name="_MacBuGuideStaticData_15120H"/>
+  <w:bookmarkStart w:id="10" w:name="_MacBuGuideStaticData_3600H"/>
   <w:p>
     <w:pPr>
       <w:pStyle w:val="Header"/>
@@ -9117,7 +9233,6 @@
       </mc:AlternateContent>
     </w:r>
   </w:p>
-  <w:bookmarkEnd w:id="1"/>
   <w:bookmarkEnd w:id="2"/>
   <w:bookmarkEnd w:id="3"/>
   <w:bookmarkEnd w:id="4"/>
@@ -9126,6 +9241,7 @@
   <w:bookmarkEnd w:id="7"/>
   <w:bookmarkEnd w:id="8"/>
   <w:bookmarkEnd w:id="9"/>
+  <w:bookmarkEnd w:id="10"/>
 </w:hdr>
 </file>
 

</xml_diff>